<commit_message>
Added some visualizaition to report.
</commit_message>
<xml_diff>
--- a/NoSQL database exploration.docx
+++ b/NoSQL database exploration.docx
@@ -31,19 +31,9 @@
       <w:r>
         <w:br/>
       </w:r>
-      <w:proofErr w:type="spellStart"/>
-      <w:r>
-        <w:t>Junaid</w:t>
-      </w:r>
-      <w:proofErr w:type="spellEnd"/>
-      <w:r>
-        <w:t xml:space="preserve"> </w:t>
-      </w:r>
-      <w:proofErr w:type="spellStart"/>
-      <w:r>
-        <w:t>Abbasi</w:t>
-      </w:r>
-      <w:proofErr w:type="spellEnd"/>
+      <w:r>
+        <w:t>Junaid Abbasi</w:t>
+      </w:r>
       <w:r>
         <w:br/>
         <w:t xml:space="preserve">Nikhil </w:t>
@@ -2558,21 +2548,244 @@
           </wp:inline>
         </w:drawing>
       </w:r>
+    </w:p>
+    <w:p>
+      <w:pPr>
+        <w:pStyle w:val="Heading2"/>
+      </w:pPr>
+      <w:r>
+        <w:t>Neo4j</w:t>
+      </w:r>
+    </w:p>
+    <w:p>
+      <w:r>
+        <w:t>&lt;&lt;Nikhil to Add Contents Here&gt;&gt;</w:t>
+      </w:r>
+    </w:p>
+    <w:p/>
+    <w:p>
+      <w:r>
+        <w:br w:type="page"/>
+      </w:r>
+    </w:p>
+    <w:p>
+      <w:pPr>
+        <w:pStyle w:val="Heading2"/>
+      </w:pPr>
+      <w:r>
+        <w:lastRenderedPageBreak/>
+        <w:t>Visualizations</w:t>
+      </w:r>
+      <w:r>
+        <w:t xml:space="preserve"> for top-ten repositories with most </w:t>
+      </w:r>
+      <w:proofErr w:type="spellStart"/>
+      <w:r>
+        <w:t>IssueEvent</w:t>
+      </w:r>
+      <w:proofErr w:type="spellEnd"/>
+      <w:r>
+        <w:t xml:space="preserve"> activity</w:t>
+      </w:r>
+      <w:r>
+        <w:t>:</w:t>
+      </w:r>
+    </w:p>
+    <w:p/>
+    <w:p>
+      <w:r>
+        <w:t xml:space="preserve">We analyzed the data for one year from </w:t>
+      </w:r>
+      <w:proofErr w:type="spellStart"/>
+      <w:r>
+        <w:t>GitHub</w:t>
+      </w:r>
+      <w:proofErr w:type="spellEnd"/>
+      <w:r>
+        <w:t xml:space="preserve"> for </w:t>
+      </w:r>
+      <w:proofErr w:type="spellStart"/>
+      <w:r>
+        <w:t>IssueEvent</w:t>
+      </w:r>
+      <w:proofErr w:type="spellEnd"/>
+      <w:r>
+        <w:t>. The goal was to find top ten repositories with most open and closed issues.</w:t>
+      </w:r>
+    </w:p>
+    <w:p/>
+    <w:p>
+      <w:pPr>
+        <w:pStyle w:val="Heading1"/>
+        <w:rPr>
+          <w:rFonts w:eastAsia="Times New Roman" w:cs="Times New Roman"/>
+        </w:rPr>
+      </w:pPr>
+      <w:r>
+        <w:t xml:space="preserve">Below are some of the charts that we generated using </w:t>
+      </w:r>
+      <w:hyperlink r:id="rId14" w:history="1">
+        <w:r>
+          <w:rPr>
+            <w:rStyle w:val="Hyperlink"/>
+            <w:rFonts w:asciiTheme="minorHAnsi" w:eastAsia="Times New Roman" w:hAnsiTheme="minorHAnsi" w:cs="Times New Roman"/>
+            <w:sz w:val="22"/>
+            <w:szCs w:val="22"/>
+          </w:rPr>
+          <w:t>DSPL: Dataset Publishing Language</w:t>
+        </w:r>
+      </w:hyperlink>
+    </w:p>
+    <w:p/>
+    <w:p/>
+    <w:p>
+      <w:r>
+        <w:rPr>
+          <w:noProof/>
+        </w:rPr>
+        <w:drawing>
+          <wp:inline distT="0" distB="0" distL="0" distR="0" wp14:anchorId="2B35C0F5" wp14:editId="2F4970C5">
+            <wp:extent cx="5943600" cy="3226435"/>
+            <wp:effectExtent l="0" t="0" r="0" b="0"/>
+            <wp:docPr id="7" name="Picture 7"/>
+            <wp:cNvGraphicFramePr>
+              <a:graphicFrameLocks xmlns:a="http://schemas.openxmlformats.org/drawingml/2006/main" noChangeAspect="1"/>
+            </wp:cNvGraphicFramePr>
+            <a:graphic xmlns:a="http://schemas.openxmlformats.org/drawingml/2006/main">
+              <a:graphicData uri="http://schemas.openxmlformats.org/drawingml/2006/picture">
+                <pic:pic xmlns:pic="http://schemas.openxmlformats.org/drawingml/2006/picture">
+                  <pic:nvPicPr>
+                    <pic:cNvPr id="0" name="Screen Shot 2013-12-04 at 12.54.30 PM.png"/>
+                    <pic:cNvPicPr/>
+                  </pic:nvPicPr>
+                  <pic:blipFill>
+                    <a:blip r:embed="rId15">
+                      <a:extLst>
+                        <a:ext uri="{28A0092B-C50C-407E-A947-70E740481C1C}">
+                          <a14:useLocalDpi xmlns:a14="http://schemas.microsoft.com/office/drawing/2010/main" val="0"/>
+                        </a:ext>
+                      </a:extLst>
+                    </a:blip>
+                    <a:stretch>
+                      <a:fillRect/>
+                    </a:stretch>
+                  </pic:blipFill>
+                  <pic:spPr>
+                    <a:xfrm>
+                      <a:off x="0" y="0"/>
+                      <a:ext cx="5943600" cy="3226435"/>
+                    </a:xfrm>
+                    <a:prstGeom prst="rect">
+                      <a:avLst/>
+                    </a:prstGeom>
+                  </pic:spPr>
+                </pic:pic>
+              </a:graphicData>
+            </a:graphic>
+          </wp:inline>
+        </w:drawing>
+      </w:r>
+    </w:p>
+    <w:p/>
+    <w:p>
+      <w:r>
+        <w:rPr>
+          <w:noProof/>
+        </w:rPr>
+        <w:lastRenderedPageBreak/>
+        <w:drawing>
+          <wp:inline distT="0" distB="0" distL="0" distR="0" wp14:anchorId="4998E44D" wp14:editId="54C03343">
+            <wp:extent cx="5943600" cy="3203575"/>
+            <wp:effectExtent l="0" t="0" r="0" b="0"/>
+            <wp:docPr id="8" name="Picture 8"/>
+            <wp:cNvGraphicFramePr>
+              <a:graphicFrameLocks xmlns:a="http://schemas.openxmlformats.org/drawingml/2006/main" noChangeAspect="1"/>
+            </wp:cNvGraphicFramePr>
+            <a:graphic xmlns:a="http://schemas.openxmlformats.org/drawingml/2006/main">
+              <a:graphicData uri="http://schemas.openxmlformats.org/drawingml/2006/picture">
+                <pic:pic xmlns:pic="http://schemas.openxmlformats.org/drawingml/2006/picture">
+                  <pic:nvPicPr>
+                    <pic:cNvPr id="0" name="Screen Shot 2013-12-04 at 12.54.44 PM.png"/>
+                    <pic:cNvPicPr/>
+                  </pic:nvPicPr>
+                  <pic:blipFill>
+                    <a:blip r:embed="rId16">
+                      <a:extLst>
+                        <a:ext uri="{28A0092B-C50C-407E-A947-70E740481C1C}">
+                          <a14:useLocalDpi xmlns:a14="http://schemas.microsoft.com/office/drawing/2010/main" val="0"/>
+                        </a:ext>
+                      </a:extLst>
+                    </a:blip>
+                    <a:stretch>
+                      <a:fillRect/>
+                    </a:stretch>
+                  </pic:blipFill>
+                  <pic:spPr>
+                    <a:xfrm>
+                      <a:off x="0" y="0"/>
+                      <a:ext cx="5943600" cy="3203575"/>
+                    </a:xfrm>
+                    <a:prstGeom prst="rect">
+                      <a:avLst/>
+                    </a:prstGeom>
+                  </pic:spPr>
+                </pic:pic>
+              </a:graphicData>
+            </a:graphic>
+          </wp:inline>
+        </w:drawing>
+      </w:r>
+    </w:p>
+    <w:p/>
+    <w:p>
       <w:bookmarkStart w:id="0" w:name="_GoBack"/>
+      <w:r>
+        <w:rPr>
+          <w:noProof/>
+        </w:rPr>
+        <w:drawing>
+          <wp:inline distT="0" distB="0" distL="0" distR="0" wp14:anchorId="6A11BB77" wp14:editId="1AC514BF">
+            <wp:extent cx="5943600" cy="2482215"/>
+            <wp:effectExtent l="0" t="0" r="0" b="6985"/>
+            <wp:docPr id="9" name="Picture 9"/>
+            <wp:cNvGraphicFramePr>
+              <a:graphicFrameLocks xmlns:a="http://schemas.openxmlformats.org/drawingml/2006/main" noChangeAspect="1"/>
+            </wp:cNvGraphicFramePr>
+            <a:graphic xmlns:a="http://schemas.openxmlformats.org/drawingml/2006/main">
+              <a:graphicData uri="http://schemas.openxmlformats.org/drawingml/2006/picture">
+                <pic:pic xmlns:pic="http://schemas.openxmlformats.org/drawingml/2006/picture">
+                  <pic:nvPicPr>
+                    <pic:cNvPr id="0" name="Screen Shot 2013-12-04 at 12.55.17 PM.png"/>
+                    <pic:cNvPicPr/>
+                  </pic:nvPicPr>
+                  <pic:blipFill>
+                    <a:blip r:embed="rId17">
+                      <a:extLst>
+                        <a:ext uri="{28A0092B-C50C-407E-A947-70E740481C1C}">
+                          <a14:useLocalDpi xmlns:a14="http://schemas.microsoft.com/office/drawing/2010/main" val="0"/>
+                        </a:ext>
+                      </a:extLst>
+                    </a:blip>
+                    <a:stretch>
+                      <a:fillRect/>
+                    </a:stretch>
+                  </pic:blipFill>
+                  <pic:spPr>
+                    <a:xfrm>
+                      <a:off x="0" y="0"/>
+                      <a:ext cx="5943600" cy="2482215"/>
+                    </a:xfrm>
+                    <a:prstGeom prst="rect">
+                      <a:avLst/>
+                    </a:prstGeom>
+                  </pic:spPr>
+                </pic:pic>
+              </a:graphicData>
+            </a:graphic>
+          </wp:inline>
+        </w:drawing>
+      </w:r>
       <w:bookmarkEnd w:id="0"/>
-    </w:p>
-    <w:p>
-      <w:pPr>
-        <w:pStyle w:val="Heading2"/>
-      </w:pPr>
-      <w:r>
-        <w:t>Neo4j</w:t>
-      </w:r>
-    </w:p>
-    <w:p>
-      <w:r>
-        <w:t>&lt;&lt;Nikhil to Add Contents Here&gt;&gt;</w:t>
-      </w:r>
     </w:p>
     <w:sectPr>
       <w:pgSz w:w="12240" w:h="15840"/>
@@ -4066,11 +4279,11 @@
           <c:showBubbleSize val="0"/>
         </c:dLbls>
         <c:gapWidth val="150"/>
-        <c:axId val="2141036280"/>
-        <c:axId val="2141009256"/>
+        <c:axId val="2095685240"/>
+        <c:axId val="2131315128"/>
       </c:barChart>
       <c:catAx>
-        <c:axId val="2141036280"/>
+        <c:axId val="2095685240"/>
         <c:scaling>
           <c:orientation val="minMax"/>
         </c:scaling>
@@ -4079,7 +4292,7 @@
         <c:majorTickMark val="out"/>
         <c:minorTickMark val="none"/>
         <c:tickLblPos val="nextTo"/>
-        <c:crossAx val="2141009256"/>
+        <c:crossAx val="2131315128"/>
         <c:crosses val="autoZero"/>
         <c:auto val="1"/>
         <c:lblAlgn val="ctr"/>
@@ -4087,7 +4300,7 @@
         <c:noMultiLvlLbl val="0"/>
       </c:catAx>
       <c:valAx>
-        <c:axId val="2141009256"/>
+        <c:axId val="2131315128"/>
         <c:scaling>
           <c:orientation val="minMax"/>
         </c:scaling>
@@ -4098,7 +4311,7 @@
         <c:majorTickMark val="out"/>
         <c:minorTickMark val="none"/>
         <c:tickLblPos val="nextTo"/>
-        <c:crossAx val="2141036280"/>
+        <c:crossAx val="2095685240"/>
         <c:crosses val="autoZero"/>
         <c:crossBetween val="between"/>
       </c:valAx>
@@ -4197,11 +4410,11 @@
           <c:showBubbleSize val="0"/>
         </c:dLbls>
         <c:gapWidth val="150"/>
-        <c:axId val="2137029528"/>
-        <c:axId val="2137032472"/>
+        <c:axId val="2037194408"/>
+        <c:axId val="2095364456"/>
       </c:barChart>
       <c:catAx>
-        <c:axId val="2137029528"/>
+        <c:axId val="2037194408"/>
         <c:scaling>
           <c:orientation val="minMax"/>
         </c:scaling>
@@ -4210,7 +4423,7 @@
         <c:majorTickMark val="out"/>
         <c:minorTickMark val="none"/>
         <c:tickLblPos val="nextTo"/>
-        <c:crossAx val="2137032472"/>
+        <c:crossAx val="2095364456"/>
         <c:crosses val="autoZero"/>
         <c:auto val="1"/>
         <c:lblAlgn val="ctr"/>
@@ -4218,7 +4431,7 @@
         <c:noMultiLvlLbl val="0"/>
       </c:catAx>
       <c:valAx>
-        <c:axId val="2137032472"/>
+        <c:axId val="2095364456"/>
         <c:scaling>
           <c:orientation val="minMax"/>
         </c:scaling>
@@ -4229,7 +4442,7 @@
         <c:majorTickMark val="out"/>
         <c:minorTickMark val="none"/>
         <c:tickLblPos val="nextTo"/>
-        <c:crossAx val="2137029528"/>
+        <c:crossAx val="2037194408"/>
         <c:crosses val="autoZero"/>
         <c:crossBetween val="between"/>
       </c:valAx>
@@ -4328,11 +4541,11 @@
           <c:showBubbleSize val="0"/>
         </c:dLbls>
         <c:gapWidth val="150"/>
-        <c:axId val="2143749096"/>
-        <c:axId val="2143752040"/>
+        <c:axId val="2131220760"/>
+        <c:axId val="2131673208"/>
       </c:barChart>
       <c:catAx>
-        <c:axId val="2143749096"/>
+        <c:axId val="2131220760"/>
         <c:scaling>
           <c:orientation val="minMax"/>
         </c:scaling>
@@ -4341,7 +4554,7 @@
         <c:majorTickMark val="out"/>
         <c:minorTickMark val="none"/>
         <c:tickLblPos val="nextTo"/>
-        <c:crossAx val="2143752040"/>
+        <c:crossAx val="2131673208"/>
         <c:crosses val="autoZero"/>
         <c:auto val="1"/>
         <c:lblAlgn val="ctr"/>
@@ -4349,7 +4562,7 @@
         <c:noMultiLvlLbl val="0"/>
       </c:catAx>
       <c:valAx>
-        <c:axId val="2143752040"/>
+        <c:axId val="2131673208"/>
         <c:scaling>
           <c:orientation val="minMax"/>
         </c:scaling>
@@ -4360,7 +4573,7 @@
         <c:majorTickMark val="out"/>
         <c:minorTickMark val="none"/>
         <c:tickLblPos val="nextTo"/>
-        <c:crossAx val="2143749096"/>
+        <c:crossAx val="2131220760"/>
         <c:crosses val="autoZero"/>
         <c:crossBetween val="between"/>
       </c:valAx>
@@ -4670,7 +4883,7 @@
 </file>
 
 <file path=customXml/itemProps1.xml><?xml version="1.0" encoding="utf-8"?>
-<ds:datastoreItem xmlns:ds="http://schemas.openxmlformats.org/officeDocument/2006/customXml" ds:itemID="{56FA887D-7687-604E-BDBD-65ED241EA554}">
+<ds:datastoreItem xmlns:ds="http://schemas.openxmlformats.org/officeDocument/2006/customXml" ds:itemID="{41B96DB9-168C-5D4A-90E7-D6DE3225791A}">
   <ds:schemaRefs>
     <ds:schemaRef ds:uri="http://schemas.openxmlformats.org/officeDocument/2006/bibliography"/>
   </ds:schemaRefs>

</xml_diff>